<commit_message>
Revert "updated user stories"
This reverts commit 57d3cf969d7b4479a00a027a6450e50096acb84e.
</commit_message>
<xml_diff>
--- a/docs/specifications_document.docx
+++ b/docs/specifications_document.docx
@@ -442,6 +442,7 @@
           <w:noProof/>
           <w:sz w:val="24"/>
           <w:szCs w:val="24"/>
+          <w:lang w:eastAsia="zh-CN"/>
         </w:rPr>
         <w:drawing>
           <wp:anchor distT="0" distB="0" distL="114300" distR="114300" simplePos="0" relativeHeight="251658240" behindDoc="0" locked="0" layoutInCell="1" allowOverlap="1" wp14:anchorId="14C0BC02" wp14:editId="40F9508C">
@@ -778,85 +779,6 @@
     </w:p>
     <w:p>
       <w:pPr>
-        <w:ind w:left="360"/>
-        <w:jc w:val="both"/>
-        <w:rPr>
-          <w:rFonts w:ascii="Segoe UI" w:hAnsi="Segoe UI" w:cs="Segoe UI"/>
-          <w:sz w:val="24"/>
-          <w:szCs w:val="24"/>
-        </w:rPr>
-      </w:pPr>
-    </w:p>
-    <w:p>
-      <w:pPr>
-        <w:pStyle w:val="ListParagraph"/>
-        <w:numPr>
-          <w:ilvl w:val="0"/>
-          <w:numId w:val="5"/>
-        </w:numPr>
-        <w:jc w:val="both"/>
-        <w:rPr>
-          <w:rFonts w:ascii="Segoe UI" w:hAnsi="Segoe UI" w:cs="Segoe UI"/>
-          <w:sz w:val="24"/>
-          <w:szCs w:val="24"/>
-        </w:rPr>
-      </w:pPr>
-      <w:r>
-        <w:rPr>
-          <w:rFonts w:ascii="Segoe UI" w:hAnsi="Segoe UI" w:cs="Segoe UI"/>
-          <w:sz w:val="24"/>
-          <w:szCs w:val="24"/>
-        </w:rPr>
-        <w:t>There is a welcome screen that explains what the app does as well as a disclaimer.</w:t>
-      </w:r>
-    </w:p>
-    <w:p>
-      <w:pPr>
-        <w:pStyle w:val="ListParagraph"/>
-        <w:rPr>
-          <w:rFonts w:ascii="Segoe UI" w:hAnsi="Segoe UI" w:cs="Segoe UI"/>
-          <w:sz w:val="24"/>
-          <w:szCs w:val="24"/>
-        </w:rPr>
-      </w:pPr>
-    </w:p>
-    <w:p>
-      <w:pPr>
-        <w:jc w:val="both"/>
-        <w:rPr>
-          <w:rFonts w:ascii="Segoe UI" w:hAnsi="Segoe UI" w:cs="Segoe UI"/>
-          <w:sz w:val="24"/>
-          <w:szCs w:val="24"/>
-        </w:rPr>
-      </w:pPr>
-      <w:bookmarkStart w:id="0" w:name="_GoBack"/>
-      <w:bookmarkEnd w:id="0"/>
-    </w:p>
-    <w:p>
-      <w:pPr>
-        <w:pStyle w:val="ListParagraph"/>
-        <w:numPr>
-          <w:ilvl w:val="0"/>
-          <w:numId w:val="5"/>
-        </w:numPr>
-        <w:jc w:val="both"/>
-        <w:rPr>
-          <w:rFonts w:ascii="Segoe UI" w:hAnsi="Segoe UI" w:cs="Segoe UI"/>
-          <w:sz w:val="24"/>
-          <w:szCs w:val="24"/>
-        </w:rPr>
-      </w:pPr>
-      <w:r>
-        <w:rPr>
-          <w:rFonts w:ascii="Segoe UI" w:hAnsi="Segoe UI" w:cs="Segoe UI"/>
-          <w:sz w:val="24"/>
-          <w:szCs w:val="24"/>
-        </w:rPr>
-        <w:t>The app is able to look on Google Maps to find the nearest pharmacy to the user’s location.</w:t>
-      </w:r>
-    </w:p>
-    <w:p>
-      <w:pPr>
         <w:jc w:val="both"/>
         <w:rPr>
           <w:rFonts w:ascii="Segoe UI" w:hAnsi="Segoe UI" w:cs="Segoe UI"/>
@@ -880,7 +802,6 @@
           <w:sz w:val="24"/>
           <w:szCs w:val="24"/>
         </w:rPr>
-        <w:lastRenderedPageBreak/>
         <w:br w:type="page"/>
       </w:r>
     </w:p>
@@ -1332,6 +1253,8 @@
               </w:rPr>
               <w:t>Black-box</w:t>
             </w:r>
+            <w:bookmarkStart w:id="0" w:name="_GoBack"/>
+            <w:bookmarkEnd w:id="0"/>
           </w:p>
         </w:tc>
       </w:tr>
@@ -1740,7 +1663,7 @@
         <w:rFonts w:asciiTheme="majorHAnsi" w:eastAsiaTheme="majorEastAsia" w:hAnsiTheme="majorHAnsi" w:cstheme="majorBidi"/>
         <w:noProof/>
       </w:rPr>
-      <w:t>6</w:t>
+      <w:t>4</w:t>
     </w:r>
     <w:r>
       <w:rPr>
@@ -1793,6 +1716,7 @@
     <w:r>
       <w:rPr>
         <w:noProof/>
+        <w:lang w:eastAsia="zh-CN"/>
       </w:rPr>
       <w:drawing>
         <wp:inline distT="0" distB="0" distL="0" distR="0" wp14:anchorId="2BB77E26" wp14:editId="396F3971">

</xml_diff>

<commit_message>
Revert "Revert "updated user stories""
This reverts commit 115a6743485ac2fb371864b37332b5c7428a798b.
</commit_message>
<xml_diff>
--- a/docs/specifications_document.docx
+++ b/docs/specifications_document.docx
@@ -442,7 +442,6 @@
           <w:noProof/>
           <w:sz w:val="24"/>
           <w:szCs w:val="24"/>
-          <w:lang w:eastAsia="zh-CN"/>
         </w:rPr>
         <w:drawing>
           <wp:anchor distT="0" distB="0" distL="114300" distR="114300" simplePos="0" relativeHeight="251658240" behindDoc="0" locked="0" layoutInCell="1" allowOverlap="1" wp14:anchorId="14C0BC02" wp14:editId="40F9508C">
@@ -779,6 +778,85 @@
     </w:p>
     <w:p>
       <w:pPr>
+        <w:ind w:left="360"/>
+        <w:jc w:val="both"/>
+        <w:rPr>
+          <w:rFonts w:ascii="Segoe UI" w:hAnsi="Segoe UI" w:cs="Segoe UI"/>
+          <w:sz w:val="24"/>
+          <w:szCs w:val="24"/>
+        </w:rPr>
+      </w:pPr>
+    </w:p>
+    <w:p>
+      <w:pPr>
+        <w:pStyle w:val="ListParagraph"/>
+        <w:numPr>
+          <w:ilvl w:val="0"/>
+          <w:numId w:val="5"/>
+        </w:numPr>
+        <w:jc w:val="both"/>
+        <w:rPr>
+          <w:rFonts w:ascii="Segoe UI" w:hAnsi="Segoe UI" w:cs="Segoe UI"/>
+          <w:sz w:val="24"/>
+          <w:szCs w:val="24"/>
+        </w:rPr>
+      </w:pPr>
+      <w:r>
+        <w:rPr>
+          <w:rFonts w:ascii="Segoe UI" w:hAnsi="Segoe UI" w:cs="Segoe UI"/>
+          <w:sz w:val="24"/>
+          <w:szCs w:val="24"/>
+        </w:rPr>
+        <w:t>There is a welcome screen that explains what the app does as well as a disclaimer.</w:t>
+      </w:r>
+    </w:p>
+    <w:p>
+      <w:pPr>
+        <w:pStyle w:val="ListParagraph"/>
+        <w:rPr>
+          <w:rFonts w:ascii="Segoe UI" w:hAnsi="Segoe UI" w:cs="Segoe UI"/>
+          <w:sz w:val="24"/>
+          <w:szCs w:val="24"/>
+        </w:rPr>
+      </w:pPr>
+    </w:p>
+    <w:p>
+      <w:pPr>
+        <w:jc w:val="both"/>
+        <w:rPr>
+          <w:rFonts w:ascii="Segoe UI" w:hAnsi="Segoe UI" w:cs="Segoe UI"/>
+          <w:sz w:val="24"/>
+          <w:szCs w:val="24"/>
+        </w:rPr>
+      </w:pPr>
+      <w:bookmarkStart w:id="0" w:name="_GoBack"/>
+      <w:bookmarkEnd w:id="0"/>
+    </w:p>
+    <w:p>
+      <w:pPr>
+        <w:pStyle w:val="ListParagraph"/>
+        <w:numPr>
+          <w:ilvl w:val="0"/>
+          <w:numId w:val="5"/>
+        </w:numPr>
+        <w:jc w:val="both"/>
+        <w:rPr>
+          <w:rFonts w:ascii="Segoe UI" w:hAnsi="Segoe UI" w:cs="Segoe UI"/>
+          <w:sz w:val="24"/>
+          <w:szCs w:val="24"/>
+        </w:rPr>
+      </w:pPr>
+      <w:r>
+        <w:rPr>
+          <w:rFonts w:ascii="Segoe UI" w:hAnsi="Segoe UI" w:cs="Segoe UI"/>
+          <w:sz w:val="24"/>
+          <w:szCs w:val="24"/>
+        </w:rPr>
+        <w:t>The app is able to look on Google Maps to find the nearest pharmacy to the user’s location.</w:t>
+      </w:r>
+    </w:p>
+    <w:p>
+      <w:pPr>
         <w:jc w:val="both"/>
         <w:rPr>
           <w:rFonts w:ascii="Segoe UI" w:hAnsi="Segoe UI" w:cs="Segoe UI"/>
@@ -802,6 +880,7 @@
           <w:sz w:val="24"/>
           <w:szCs w:val="24"/>
         </w:rPr>
+        <w:lastRenderedPageBreak/>
         <w:br w:type="page"/>
       </w:r>
     </w:p>
@@ -1253,8 +1332,6 @@
               </w:rPr>
               <w:t>Black-box</w:t>
             </w:r>
-            <w:bookmarkStart w:id="0" w:name="_GoBack"/>
-            <w:bookmarkEnd w:id="0"/>
           </w:p>
         </w:tc>
       </w:tr>
@@ -1663,7 +1740,7 @@
         <w:rFonts w:asciiTheme="majorHAnsi" w:eastAsiaTheme="majorEastAsia" w:hAnsiTheme="majorHAnsi" w:cstheme="majorBidi"/>
         <w:noProof/>
       </w:rPr>
-      <w:t>4</w:t>
+      <w:t>6</w:t>
     </w:r>
     <w:r>
       <w:rPr>
@@ -1716,7 +1793,6 @@
     <w:r>
       <w:rPr>
         <w:noProof/>
-        <w:lang w:eastAsia="zh-CN"/>
       </w:rPr>
       <w:drawing>
         <wp:inline distT="0" distB="0" distL="0" distR="0" wp14:anchorId="2BB77E26" wp14:editId="396F3971">

</xml_diff>